<commit_message>
Add an admin screen
</commit_message>
<xml_diff>
--- a/מבנה חנות שייקים.docx
+++ b/מבנה חנות שייקים.docx
@@ -106,6 +106,34 @@
         </w:rPr>
         <w:t>(עגלת הקניות)</w:t>
       </w:r>
+    </w:p>
+    <w:p>
+      <w:pPr>
+        <w:bidi/>
+        <w:rPr>
+          <w:rtl/>
+        </w:rPr>
+      </w:pPr>
+      <w:r>
+        <w:rPr>
+          <w:rFonts w:hint="cs"/>
+          <w:rtl/>
+        </w:rPr>
+        <w:t xml:space="preserve">מסך נוסף יהיה רק למנהל </w:t>
+      </w:r>
+      <w:r>
+        <w:rPr>
+          <w:rtl/>
+        </w:rPr>
+        <w:t>–</w:t>
+      </w:r>
+      <w:r>
+        <w:rPr>
+          <w:rFonts w:hint="cs"/>
+          <w:rtl/>
+        </w:rPr>
+        <w:t xml:space="preserve"> מסך העלת מוצרים.</w:t>
+      </w:r>
       <w:bookmarkStart w:id="0" w:name="_GoBack"/>
       <w:bookmarkEnd w:id="0"/>
     </w:p>
@@ -123,11 +151,9 @@
         </w:rPr>
         <w:t xml:space="preserve">שליפת </w:t>
       </w:r>
-      <w:proofErr w:type="spellStart"/>
       <w:r>
         <w:t>GroupBy</w:t>
       </w:r>
-      <w:proofErr w:type="spellEnd"/>
       <w:r>
         <w:rPr>
           <w:rFonts w:hint="cs"/>

</xml_diff>